<commit_message>
Added AddServer command, added NLConsole command history
</commit_message>
<xml_diff>
--- a/CommandIndex.docx
+++ b/CommandIndex.docx
@@ -8,25 +8,37 @@
           <w:sz w:val="18"/>
         </w:rPr>
       </w:pPr>
+      <w:proofErr w:type="spellStart"/>
       <w:r>
         <w:rPr>
           <w:sz w:val="18"/>
         </w:rPr>
-        <w:t>nl.server.</w:t>
-      </w:r>
-    </w:p>
-    <w:p>
-      <w:pPr>
-        <w:rPr>
-          <w:sz w:val="20"/>
-        </w:rPr>
-      </w:pPr>
-      <w:r>
-        <w:rPr>
-          <w:b/>
-        </w:rPr>
-        <w:t>clearconsole</w:t>
-      </w:r>
+        <w:t>nl.server</w:t>
+      </w:r>
+      <w:proofErr w:type="spellEnd"/>
+      <w:r>
+        <w:rPr>
+          <w:sz w:val="18"/>
+        </w:rPr>
+        <w:t>.</w:t>
+      </w:r>
+    </w:p>
+    <w:p>
+      <w:pPr>
+        <w:rPr>
+          <w:sz w:val="20"/>
+        </w:rPr>
+      </w:pPr>
+      <w:proofErr w:type="spellStart"/>
+      <w:proofErr w:type="gramStart"/>
+      <w:r>
+        <w:rPr>
+          <w:b/>
+        </w:rPr>
+        <w:t>cls</w:t>
+      </w:r>
+      <w:proofErr w:type="spellEnd"/>
+      <w:proofErr w:type="gramEnd"/>
       <w:r>
         <w:rPr>
           <w:sz w:val="20"/>
@@ -53,18 +65,16 @@
           <w:b/>
         </w:rPr>
       </w:pPr>
-      <w:r>
-        <w:rPr>
-          <w:b/>
-        </w:rPr>
-        <w:t>d</w:t>
-      </w:r>
-      <w:r>
-        <w:rPr>
-          <w:b/>
-        </w:rPr>
-        <w:t>isablecommandline</w:t>
-      </w:r>
+      <w:proofErr w:type="spellStart"/>
+      <w:proofErr w:type="gramStart"/>
+      <w:r>
+        <w:rPr>
+          <w:b/>
+        </w:rPr>
+        <w:t>disablecl</w:t>
+      </w:r>
+      <w:proofErr w:type="spellEnd"/>
+      <w:proofErr w:type="gramEnd"/>
       <w:r>
         <w:rPr>
           <w:b/>
@@ -97,11 +107,41 @@
           <w:sz w:val="20"/>
         </w:rPr>
       </w:pPr>
-      <w:r>
-        <w:rPr>
-          <w:b/>
-        </w:rPr>
-        <w:t>disconnectip &lt;ipaddress&gt;</w:t>
+      <w:proofErr w:type="spellStart"/>
+      <w:proofErr w:type="gramStart"/>
+      <w:r>
+        <w:rPr>
+          <w:b/>
+        </w:rPr>
+        <w:t>dc</w:t>
+      </w:r>
+      <w:r>
+        <w:rPr>
+          <w:b/>
+        </w:rPr>
+        <w:t>ip</w:t>
+      </w:r>
+      <w:proofErr w:type="spellEnd"/>
+      <w:proofErr w:type="gramEnd"/>
+      <w:r>
+        <w:rPr>
+          <w:b/>
+        </w:rPr>
+        <w:t xml:space="preserve"> &lt;</w:t>
+      </w:r>
+      <w:proofErr w:type="spellStart"/>
+      <w:r>
+        <w:rPr>
+          <w:b/>
+        </w:rPr>
+        <w:t>ipaddress</w:t>
+      </w:r>
+      <w:proofErr w:type="spellEnd"/>
+      <w:r>
+        <w:rPr>
+          <w:b/>
+        </w:rPr>
+        <w:t>&gt;</w:t>
       </w:r>
       <w:r>
         <w:rPr>
@@ -141,20 +181,287 @@
           <w:sz w:val="20"/>
         </w:rPr>
       </w:pPr>
+      <w:proofErr w:type="spellStart"/>
+      <w:proofErr w:type="gramStart"/>
+      <w:r>
+        <w:rPr>
+          <w:b/>
+          <w:sz w:val="20"/>
+        </w:rPr>
+        <w:t>dcserver</w:t>
+      </w:r>
+      <w:proofErr w:type="spellEnd"/>
+      <w:proofErr w:type="gramEnd"/>
+      <w:r>
+        <w:rPr>
+          <w:b/>
+          <w:sz w:val="20"/>
+        </w:rPr>
+        <w:t xml:space="preserve"> &lt;port&gt;</w:t>
+      </w:r>
+      <w:r>
+        <w:rPr>
+          <w:sz w:val="20"/>
+        </w:rPr>
+        <w:t xml:space="preserve"> (admin controller)</w:t>
+      </w:r>
+    </w:p>
+    <w:p>
+      <w:pPr>
+        <w:rPr>
+          <w:sz w:val="20"/>
+        </w:rPr>
+      </w:pPr>
+      <w:r>
+        <w:rPr>
+          <w:sz w:val="20"/>
+        </w:rPr>
+        <w:t>Closes all connections from server, and disconnects it from accepting any further connections.</w:t>
+      </w:r>
+    </w:p>
+    <w:p>
+      <w:pPr>
+        <w:rPr>
+          <w:sz w:val="20"/>
+        </w:rPr>
+      </w:pPr>
+      <w:bookmarkStart w:id="0" w:name="_GoBack"/>
+      <w:proofErr w:type="spellStart"/>
+      <w:proofErr w:type="gramStart"/>
+      <w:r>
+        <w:rPr>
+          <w:b/>
+          <w:sz w:val="20"/>
+        </w:rPr>
+        <w:t>r</w:t>
+      </w:r>
+      <w:r>
+        <w:rPr>
+          <w:b/>
+          <w:sz w:val="20"/>
+        </w:rPr>
+        <w:t>cserver</w:t>
+      </w:r>
+      <w:proofErr w:type="spellEnd"/>
+      <w:proofErr w:type="gramEnd"/>
+      <w:r>
+        <w:rPr>
+          <w:b/>
+          <w:sz w:val="20"/>
+        </w:rPr>
+        <w:t xml:space="preserve"> &lt;port&gt; </w:t>
+      </w:r>
+      <w:bookmarkEnd w:id="0"/>
+      <w:r>
+        <w:rPr>
+          <w:sz w:val="20"/>
+        </w:rPr>
+        <w:t>(admin controller)</w:t>
+      </w:r>
+    </w:p>
+    <w:p>
+      <w:pPr>
+        <w:rPr>
+          <w:sz w:val="20"/>
+        </w:rPr>
+      </w:pPr>
+      <w:r>
+        <w:rPr>
+          <w:sz w:val="20"/>
+        </w:rPr>
+        <w:t xml:space="preserve">Reconnects the server assigned to the given port, </w:t>
+      </w:r>
+      <w:r>
+        <w:rPr>
+          <w:sz w:val="20"/>
+        </w:rPr>
+        <w:t>accepting</w:t>
+      </w:r>
+      <w:r>
+        <w:rPr>
+          <w:sz w:val="20"/>
+        </w:rPr>
+        <w:t xml:space="preserve"> connections. </w:t>
+      </w:r>
+    </w:p>
+    <w:p>
+      <w:pPr>
+        <w:rPr>
+          <w:sz w:val="20"/>
+        </w:rPr>
+      </w:pPr>
+      <w:proofErr w:type="spellStart"/>
+      <w:proofErr w:type="gramStart"/>
+      <w:r>
+        <w:rPr>
+          <w:b/>
+          <w:sz w:val="20"/>
+        </w:rPr>
+        <w:t>addserver</w:t>
+      </w:r>
+      <w:proofErr w:type="spellEnd"/>
+      <w:proofErr w:type="gramEnd"/>
+      <w:r>
+        <w:rPr>
+          <w:b/>
+          <w:sz w:val="20"/>
+        </w:rPr>
+        <w:t xml:space="preserve"> &lt;port&gt; &lt;</w:t>
+      </w:r>
+      <w:proofErr w:type="spellStart"/>
+      <w:r>
+        <w:rPr>
+          <w:b/>
+          <w:sz w:val="20"/>
+        </w:rPr>
+        <w:t>controllerName</w:t>
+      </w:r>
+      <w:proofErr w:type="spellEnd"/>
+      <w:r>
+        <w:rPr>
+          <w:b/>
+          <w:sz w:val="20"/>
+        </w:rPr>
+        <w:t>&gt;</w:t>
+      </w:r>
+      <w:r>
+        <w:rPr>
+          <w:sz w:val="20"/>
+        </w:rPr>
+        <w:t xml:space="preserve"> (admin controller)</w:t>
+      </w:r>
+    </w:p>
+    <w:p>
+      <w:pPr>
+        <w:rPr>
+          <w:sz w:val="20"/>
+        </w:rPr>
+      </w:pPr>
+      <w:r>
+        <w:rPr>
+          <w:sz w:val="20"/>
+        </w:rPr>
+        <w:t xml:space="preserve">Adds a new server to the given port using the remote controller named. </w:t>
+      </w:r>
+    </w:p>
+    <w:p>
+      <w:pPr>
+        <w:rPr>
+          <w:sz w:val="20"/>
+        </w:rPr>
+      </w:pPr>
+      <w:proofErr w:type="spellStart"/>
+      <w:proofErr w:type="gramStart"/>
+      <w:r>
+        <w:rPr>
+          <w:b/>
+          <w:sz w:val="20"/>
+        </w:rPr>
+        <w:t>listservers</w:t>
+      </w:r>
+      <w:proofErr w:type="spellEnd"/>
+      <w:proofErr w:type="gramEnd"/>
+      <w:r>
+        <w:rPr>
+          <w:sz w:val="20"/>
+        </w:rPr>
+        <w:t xml:space="preserve"> (admin controller)</w:t>
+      </w:r>
+    </w:p>
+    <w:p>
+      <w:pPr>
+        <w:rPr>
+          <w:sz w:val="20"/>
+        </w:rPr>
+      </w:pPr>
+      <w:r>
+        <w:rPr>
+          <w:sz w:val="20"/>
+        </w:rPr>
+        <w:t>Lists all servers, their ports, and their connected/disconnected state.</w:t>
+      </w:r>
+    </w:p>
+    <w:p>
+      <w:pPr>
+        <w:rPr>
+          <w:sz w:val="20"/>
+        </w:rPr>
+      </w:pPr>
+      <w:proofErr w:type="gramStart"/>
+      <w:r>
+        <w:rPr>
+          <w:b/>
+          <w:sz w:val="20"/>
+        </w:rPr>
+        <w:t>exit</w:t>
+      </w:r>
+      <w:proofErr w:type="gramEnd"/>
+      <w:r>
+        <w:rPr>
+          <w:sz w:val="20"/>
+        </w:rPr>
+        <w:t xml:space="preserve"> (admin controller)</w:t>
+      </w:r>
+    </w:p>
+    <w:p>
+      <w:pPr>
+        <w:rPr>
+          <w:sz w:val="20"/>
+        </w:rPr>
+      </w:pPr>
+      <w:r>
+        <w:rPr>
+          <w:sz w:val="20"/>
+        </w:rPr>
+        <w:t>Disconnects and closes</w:t>
+      </w:r>
+      <w:r>
+        <w:rPr>
+          <w:sz w:val="20"/>
+        </w:rPr>
+        <w:t xml:space="preserve"> </w:t>
+      </w:r>
+      <w:proofErr w:type="spellStart"/>
+      <w:r>
+        <w:rPr>
+          <w:sz w:val="20"/>
+        </w:rPr>
+        <w:t>NL.Server</w:t>
+      </w:r>
+      <w:proofErr w:type="spellEnd"/>
+      <w:r>
+        <w:rPr>
+          <w:sz w:val="20"/>
+        </w:rPr>
+        <w:t xml:space="preserve"> completely. </w:t>
+      </w:r>
+      <w:r>
+        <w:rPr>
+          <w:sz w:val="20"/>
+        </w:rPr>
+        <w:t xml:space="preserve"> </w:t>
+      </w:r>
+    </w:p>
+    <w:p>
+      <w:pPr>
+        <w:rPr>
+          <w:sz w:val="20"/>
+        </w:rPr>
+      </w:pPr>
+      <w:proofErr w:type="gramStart"/>
       <w:r>
         <w:rPr>
           <w:b/>
         </w:rPr>
         <w:t>h</w:t>
       </w:r>
-      <w:bookmarkStart w:id="0" w:name="_GoBack"/>
-      <w:bookmarkEnd w:id="0"/>
       <w:r>
         <w:rPr>
           <w:b/>
         </w:rPr>
         <w:t>ash</w:t>
       </w:r>
+      <w:proofErr w:type="gramEnd"/>
       <w:r>
         <w:rPr>
           <w:b/>

</xml_diff>